<commit_message>
Modification du rapport v0
</commit_message>
<xml_diff>
--- a/Phase 1/Project_Specification_Template- vF.docx
+++ b/Phase 1/Project_Specification_Template- vF.docx
@@ -41,9 +41,15 @@
       <w:r>
         <w:rPr>
           <w:b/>
+        </w:rPr>
+        <w:t>2</w:t>
+      </w:r>
+      <w:r>
+        <w:rPr>
+          <w:b/>
           <w:i/>
         </w:rPr>
-        <w:t>1.0</w:t>
+        <w:t>.0</w:t>
       </w:r>
     </w:p>
     <w:p>
@@ -191,7 +197,7 @@
       <w:r>
         <w:fldChar w:fldCharType="separate"/>
       </w:r>
-      <w:hyperlink w:anchor="_Toc128415353" w:history="1">
+      <w:hyperlink w:anchor="_Toc134087839" w:history="1">
         <w:r>
           <w:rPr>
             <w:rStyle w:val="Hyperlink"/>
@@ -240,7 +246,7 @@
             <w:noProof/>
             <w:webHidden/>
           </w:rPr>
-          <w:instrText xml:space="preserve"> PAGEREF _Toc128415353 \h </w:instrText>
+          <w:instrText xml:space="preserve"> PAGEREF _Toc134087839 \h </w:instrText>
         </w:r>
         <w:r>
           <w:rPr>
@@ -290,7 +296,7 @@
           <w:lang w:val="en-US"/>
         </w:rPr>
       </w:pPr>
-      <w:hyperlink w:anchor="_Toc128415354" w:history="1">
+      <w:hyperlink w:anchor="_Toc134087840" w:history="1">
         <w:r>
           <w:rPr>
             <w:rStyle w:val="Hyperlink"/>
@@ -338,7 +344,7 @@
             <w:noProof/>
             <w:webHidden/>
           </w:rPr>
-          <w:instrText xml:space="preserve"> PAGEREF _Toc128415354 \h </w:instrText>
+          <w:instrText xml:space="preserve"> PAGEREF _Toc134087840 \h </w:instrText>
         </w:r>
         <w:r>
           <w:rPr>
@@ -388,7 +394,7 @@
           <w:lang w:val="en-US"/>
         </w:rPr>
       </w:pPr>
-      <w:hyperlink w:anchor="_Toc128415355" w:history="1">
+      <w:hyperlink w:anchor="_Toc134087841" w:history="1">
         <w:r>
           <w:rPr>
             <w:rStyle w:val="Hyperlink"/>
@@ -436,7 +442,7 @@
             <w:noProof/>
             <w:webHidden/>
           </w:rPr>
-          <w:instrText xml:space="preserve"> PAGEREF _Toc128415355 \h </w:instrText>
+          <w:instrText xml:space="preserve"> PAGEREF _Toc134087841 \h </w:instrText>
         </w:r>
         <w:r>
           <w:rPr>
@@ -482,7 +488,7 @@
           <w:lang w:val="en-US"/>
         </w:rPr>
       </w:pPr>
-      <w:hyperlink w:anchor="_Toc128415356" w:history="1">
+      <w:hyperlink w:anchor="_Toc134087842" w:history="1">
         <w:r>
           <w:rPr>
             <w:rStyle w:val="Hyperlink"/>
@@ -526,7 +532,7 @@
             <w:noProof/>
             <w:webHidden/>
           </w:rPr>
-          <w:instrText xml:space="preserve"> PAGEREF _Toc128415356 \h </w:instrText>
+          <w:instrText xml:space="preserve"> PAGEREF _Toc134087842 \h </w:instrText>
         </w:r>
         <w:r>
           <w:rPr>
@@ -572,7 +578,7 @@
           <w:lang w:val="en-US"/>
         </w:rPr>
       </w:pPr>
-      <w:hyperlink w:anchor="_Toc128415357" w:history="1">
+      <w:hyperlink w:anchor="_Toc134087843" w:history="1">
         <w:r>
           <w:rPr>
             <w:rStyle w:val="Hyperlink"/>
@@ -616,7 +622,7 @@
             <w:noProof/>
             <w:webHidden/>
           </w:rPr>
-          <w:instrText xml:space="preserve"> PAGEREF _Toc128415357 \h </w:instrText>
+          <w:instrText xml:space="preserve"> PAGEREF _Toc134087843 \h </w:instrText>
         </w:r>
         <w:r>
           <w:rPr>
@@ -662,7 +668,7 @@
           <w:lang w:val="en-US"/>
         </w:rPr>
       </w:pPr>
-      <w:hyperlink w:anchor="_Toc128415358" w:history="1">
+      <w:hyperlink w:anchor="_Toc134087844" w:history="1">
         <w:r>
           <w:rPr>
             <w:rStyle w:val="Hyperlink"/>
@@ -706,7 +712,7 @@
             <w:noProof/>
             <w:webHidden/>
           </w:rPr>
-          <w:instrText xml:space="preserve"> PAGEREF _Toc128415358 \h </w:instrText>
+          <w:instrText xml:space="preserve"> PAGEREF _Toc134087844 \h </w:instrText>
         </w:r>
         <w:r>
           <w:rPr>
@@ -752,26 +758,14 @@
           <w:lang w:val="en-US"/>
         </w:rPr>
       </w:pPr>
-      <w:hyperlink w:anchor="_Toc128415359" w:history="1">
+      <w:hyperlink w:anchor="_Toc134087845" w:history="1">
         <w:r>
           <w:rPr>
             <w:rStyle w:val="Hyperlink"/>
-            <w:rFonts w:ascii="Times New Roman" w:hAnsi="Times New Roman" w:cs="Times New Roman"/>
-            <w:noProof/>
-            <w:snapToGrid w:val="0"/>
-            <w:w w:val="0"/>
-            <w:u w:color="000000"/>
-            <w:bdr w:val="none" w:sz="0" w:space="0" w:color="000000"/>
-            <w:shd w:val="clear" w:color="000000" w:fill="000000"/>
-            <w:lang w:val="x-none" w:eastAsia="x-none" w:bidi="x-none"/>
-            <w14:scene3d>
-              <w14:camera w14:prst="orthographicFront"/>
-              <w14:lightRig w14:rig="threePt" w14:dir="t">
-                <w14:rot w14:lat="0" w14:lon="0" w14:rev="0"/>
-              </w14:lightRig>
-            </w14:scene3d>
-          </w:rPr>
-          <w:t>i.</w:t>
+            <w:rFonts w:ascii="Symbol" w:hAnsi="Symbol"/>
+            <w:noProof/>
+          </w:rPr>
+          <w:t></w:t>
         </w:r>
         <w:r>
           <w:rPr>
@@ -809,7 +803,7 @@
             <w:noProof/>
             <w:webHidden/>
           </w:rPr>
-          <w:instrText xml:space="preserve"> PAGEREF _Toc128415359 \h </w:instrText>
+          <w:instrText xml:space="preserve"> PAGEREF _Toc134087845 \h </w:instrText>
         </w:r>
         <w:r>
           <w:rPr>
@@ -855,26 +849,14 @@
           <w:lang w:val="en-US"/>
         </w:rPr>
       </w:pPr>
-      <w:hyperlink w:anchor="_Toc128415360" w:history="1">
+      <w:hyperlink w:anchor="_Toc134087846" w:history="1">
         <w:r>
           <w:rPr>
             <w:rStyle w:val="Hyperlink"/>
-            <w:rFonts w:ascii="Times New Roman" w:hAnsi="Times New Roman" w:cs="Times New Roman"/>
-            <w:noProof/>
-            <w:snapToGrid w:val="0"/>
-            <w:w w:val="0"/>
-            <w:u w:color="000000"/>
-            <w:bdr w:val="none" w:sz="0" w:space="0" w:color="000000"/>
-            <w:shd w:val="clear" w:color="000000" w:fill="000000"/>
-            <w:lang w:val="x-none" w:eastAsia="x-none" w:bidi="x-none"/>
-            <w14:scene3d>
-              <w14:camera w14:prst="orthographicFront"/>
-              <w14:lightRig w14:rig="threePt" w14:dir="t">
-                <w14:rot w14:lat="0" w14:lon="0" w14:rev="0"/>
-              </w14:lightRig>
-            </w14:scene3d>
-          </w:rPr>
-          <w:t>ii.</w:t>
+            <w:rFonts w:ascii="Symbol" w:hAnsi="Symbol"/>
+            <w:noProof/>
+          </w:rPr>
+          <w:t></w:t>
         </w:r>
         <w:r>
           <w:rPr>
@@ -912,7 +894,7 @@
             <w:noProof/>
             <w:webHidden/>
           </w:rPr>
-          <w:instrText xml:space="preserve"> PAGEREF _Toc128415360 \h </w:instrText>
+          <w:instrText xml:space="preserve"> PAGEREF _Toc134087846 \h </w:instrText>
         </w:r>
         <w:r>
           <w:rPr>
@@ -958,26 +940,14 @@
           <w:lang w:val="en-US"/>
         </w:rPr>
       </w:pPr>
-      <w:hyperlink w:anchor="_Toc128415361" w:history="1">
+      <w:hyperlink w:anchor="_Toc134087847" w:history="1">
         <w:r>
           <w:rPr>
             <w:rStyle w:val="Hyperlink"/>
-            <w:rFonts w:ascii="Times New Roman" w:hAnsi="Times New Roman" w:cs="Times New Roman"/>
-            <w:noProof/>
-            <w:snapToGrid w:val="0"/>
-            <w:w w:val="0"/>
-            <w:u w:color="000000"/>
-            <w:bdr w:val="none" w:sz="0" w:space="0" w:color="000000"/>
-            <w:shd w:val="clear" w:color="000000" w:fill="000000"/>
-            <w:lang w:val="x-none" w:eastAsia="x-none" w:bidi="x-none"/>
-            <w14:scene3d>
-              <w14:camera w14:prst="orthographicFront"/>
-              <w14:lightRig w14:rig="threePt" w14:dir="t">
-                <w14:rot w14:lat="0" w14:lon="0" w14:rev="0"/>
-              </w14:lightRig>
-            </w14:scene3d>
-          </w:rPr>
-          <w:t>iii.</w:t>
+            <w:rFonts w:ascii="Symbol" w:hAnsi="Symbol"/>
+            <w:noProof/>
+          </w:rPr>
+          <w:t></w:t>
         </w:r>
         <w:r>
           <w:rPr>
@@ -1015,7 +985,7 @@
             <w:noProof/>
             <w:webHidden/>
           </w:rPr>
-          <w:instrText xml:space="preserve"> PAGEREF _Toc128415361 \h </w:instrText>
+          <w:instrText xml:space="preserve"> PAGEREF _Toc134087847 \h </w:instrText>
         </w:r>
         <w:r>
           <w:rPr>
@@ -1061,7 +1031,7 @@
           <w:lang w:val="en-US"/>
         </w:rPr>
       </w:pPr>
-      <w:hyperlink w:anchor="_Toc128415362" w:history="1">
+      <w:hyperlink w:anchor="_Toc134087848" w:history="1">
         <w:r>
           <w:rPr>
             <w:rStyle w:val="Hyperlink"/>
@@ -1107,7 +1077,7 @@
             <w:noProof/>
             <w:webHidden/>
           </w:rPr>
-          <w:instrText xml:space="preserve"> PAGEREF _Toc128415362 \h </w:instrText>
+          <w:instrText xml:space="preserve"> PAGEREF _Toc134087848 \h </w:instrText>
         </w:r>
         <w:r>
           <w:rPr>
@@ -1153,26 +1123,14 @@
           <w:lang w:val="en-US"/>
         </w:rPr>
       </w:pPr>
-      <w:hyperlink w:anchor="_Toc128415363" w:history="1">
+      <w:hyperlink w:anchor="_Toc134087849" w:history="1">
         <w:r>
           <w:rPr>
             <w:rStyle w:val="Hyperlink"/>
-            <w:rFonts w:ascii="Times New Roman" w:hAnsi="Times New Roman" w:cs="Times New Roman"/>
-            <w:noProof/>
-            <w:snapToGrid w:val="0"/>
-            <w:w w:val="0"/>
-            <w:u w:color="000000"/>
-            <w:bdr w:val="none" w:sz="0" w:space="0" w:color="000000"/>
-            <w:shd w:val="clear" w:color="000000" w:fill="000000"/>
-            <w:lang w:val="x-none" w:eastAsia="x-none" w:bidi="x-none"/>
-            <w14:scene3d>
-              <w14:camera w14:prst="orthographicFront"/>
-              <w14:lightRig w14:rig="threePt" w14:dir="t">
-                <w14:rot w14:lat="0" w14:lon="0" w14:rev="0"/>
-              </w14:lightRig>
-            </w14:scene3d>
-          </w:rPr>
-          <w:t>i.</w:t>
+            <w:rFonts w:ascii="Symbol" w:hAnsi="Symbol"/>
+            <w:noProof/>
+          </w:rPr>
+          <w:t></w:t>
         </w:r>
         <w:r>
           <w:rPr>
@@ -1210,7 +1168,7 @@
             <w:noProof/>
             <w:webHidden/>
           </w:rPr>
-          <w:instrText xml:space="preserve"> PAGEREF _Toc128415363 \h </w:instrText>
+          <w:instrText xml:space="preserve"> PAGEREF _Toc134087849 \h </w:instrText>
         </w:r>
         <w:r>
           <w:rPr>
@@ -1256,26 +1214,15 @@
           <w:lang w:val="en-US"/>
         </w:rPr>
       </w:pPr>
-      <w:hyperlink w:anchor="_Toc128415364" w:history="1">
+      <w:hyperlink w:anchor="_Toc134087850" w:history="1">
         <w:r>
           <w:rPr>
             <w:rStyle w:val="Hyperlink"/>
-            <w:rFonts w:ascii="Times New Roman" w:hAnsi="Times New Roman" w:cs="Times New Roman"/>
-            <w:noProof/>
-            <w:snapToGrid w:val="0"/>
-            <w:w w:val="0"/>
-            <w:u w:color="000000"/>
-            <w:bdr w:val="none" w:sz="0" w:space="0" w:color="000000"/>
-            <w:shd w:val="clear" w:color="000000" w:fill="000000"/>
-            <w:lang w:val="x-none" w:eastAsia="x-none" w:bidi="x-none"/>
-            <w14:scene3d>
-              <w14:camera w14:prst="orthographicFront"/>
-              <w14:lightRig w14:rig="threePt" w14:dir="t">
-                <w14:rot w14:lat="0" w14:lon="0" w14:rev="0"/>
-              </w14:lightRig>
-            </w14:scene3d>
-          </w:rPr>
-          <w:t>ii.</w:t>
+            <w:rFonts w:ascii="Symbol" w:hAnsi="Symbol"/>
+            <w:noProof/>
+            <w:lang w:val="en-US"/>
+          </w:rPr>
+          <w:t></w:t>
         </w:r>
         <w:r>
           <w:rPr>
@@ -1314,7 +1261,7 @@
             <w:noProof/>
             <w:webHidden/>
           </w:rPr>
-          <w:instrText xml:space="preserve"> PAGEREF _Toc128415364 \h </w:instrText>
+          <w:instrText xml:space="preserve"> PAGEREF _Toc134087850 \h </w:instrText>
         </w:r>
         <w:r>
           <w:rPr>
@@ -1360,26 +1307,15 @@
           <w:lang w:val="en-US"/>
         </w:rPr>
       </w:pPr>
-      <w:hyperlink w:anchor="_Toc128415365" w:history="1">
+      <w:hyperlink w:anchor="_Toc134087851" w:history="1">
         <w:r>
           <w:rPr>
             <w:rStyle w:val="Hyperlink"/>
-            <w:rFonts w:ascii="Times New Roman" w:hAnsi="Times New Roman" w:cs="Times New Roman"/>
-            <w:noProof/>
-            <w:snapToGrid w:val="0"/>
-            <w:w w:val="0"/>
-            <w:u w:color="000000"/>
-            <w:bdr w:val="none" w:sz="0" w:space="0" w:color="000000"/>
-            <w:shd w:val="clear" w:color="000000" w:fill="000000"/>
-            <w:lang w:val="x-none" w:eastAsia="x-none" w:bidi="x-none"/>
-            <w14:scene3d>
-              <w14:camera w14:prst="orthographicFront"/>
-              <w14:lightRig w14:rig="threePt" w14:dir="t">
-                <w14:rot w14:lat="0" w14:lon="0" w14:rev="0"/>
-              </w14:lightRig>
-            </w14:scene3d>
-          </w:rPr>
-          <w:t>iii.</w:t>
+            <w:rFonts w:ascii="Symbol" w:hAnsi="Symbol"/>
+            <w:noProof/>
+            <w:lang w:val="en-US"/>
+          </w:rPr>
+          <w:t></w:t>
         </w:r>
         <w:r>
           <w:rPr>
@@ -1418,7 +1354,7 @@
             <w:noProof/>
             <w:webHidden/>
           </w:rPr>
-          <w:instrText xml:space="preserve"> PAGEREF _Toc128415365 \h </w:instrText>
+          <w:instrText xml:space="preserve"> PAGEREF _Toc134087851 \h </w:instrText>
         </w:r>
         <w:r>
           <w:rPr>
@@ -1468,7 +1404,7 @@
           <w:lang w:val="en-US"/>
         </w:rPr>
       </w:pPr>
-      <w:hyperlink w:anchor="_Toc128415366" w:history="1">
+      <w:hyperlink w:anchor="_Toc134087852" w:history="1">
         <w:r>
           <w:rPr>
             <w:rStyle w:val="Hyperlink"/>
@@ -1516,7 +1452,7 @@
             <w:noProof/>
             <w:webHidden/>
           </w:rPr>
-          <w:instrText xml:space="preserve"> PAGEREF _Toc128415366 \h </w:instrText>
+          <w:instrText xml:space="preserve"> PAGEREF _Toc134087852 \h </w:instrText>
         </w:r>
         <w:r>
           <w:rPr>
@@ -1566,7 +1502,7 @@
           <w:lang w:val="en-US"/>
         </w:rPr>
       </w:pPr>
-      <w:hyperlink w:anchor="_Toc128415367" w:history="1">
+      <w:hyperlink w:anchor="_Toc134087853" w:history="1">
         <w:r>
           <w:rPr>
             <w:rStyle w:val="Hyperlink"/>
@@ -1614,7 +1550,7 @@
             <w:noProof/>
             <w:webHidden/>
           </w:rPr>
-          <w:instrText xml:space="preserve"> PAGEREF _Toc128415367 \h </w:instrText>
+          <w:instrText xml:space="preserve"> PAGEREF _Toc134087853 \h </w:instrText>
         </w:r>
         <w:r>
           <w:rPr>
@@ -1664,7 +1600,7 @@
           <w:lang w:val="en-US"/>
         </w:rPr>
       </w:pPr>
-      <w:hyperlink w:anchor="_Toc128415368" w:history="1">
+      <w:hyperlink w:anchor="_Toc134087854" w:history="1">
         <w:r>
           <w:rPr>
             <w:rStyle w:val="Hyperlink"/>
@@ -1712,7 +1648,7 @@
             <w:noProof/>
             <w:webHidden/>
           </w:rPr>
-          <w:instrText xml:space="preserve"> PAGEREF _Toc128415368 \h </w:instrText>
+          <w:instrText xml:space="preserve"> PAGEREF _Toc134087854 \h </w:instrText>
         </w:r>
         <w:r>
           <w:rPr>
@@ -1758,7 +1694,7 @@
           <w:lang w:val="en-US"/>
         </w:rPr>
       </w:pPr>
-      <w:hyperlink w:anchor="_Toc128415369" w:history="1">
+      <w:hyperlink w:anchor="_Toc134087855" w:history="1">
         <w:r>
           <w:rPr>
             <w:rStyle w:val="Hyperlink"/>
@@ -1802,7 +1738,7 @@
             <w:noProof/>
             <w:webHidden/>
           </w:rPr>
-          <w:instrText xml:space="preserve"> PAGEREF _Toc128415369 \h </w:instrText>
+          <w:instrText xml:space="preserve"> PAGEREF _Toc134087855 \h </w:instrText>
         </w:r>
         <w:r>
           <w:rPr>
@@ -1848,7 +1784,7 @@
           <w:lang w:val="en-US"/>
         </w:rPr>
       </w:pPr>
-      <w:hyperlink w:anchor="_Toc128415370" w:history="1">
+      <w:hyperlink w:anchor="_Toc134087856" w:history="1">
         <w:r>
           <w:rPr>
             <w:rStyle w:val="Hyperlink"/>
@@ -1892,7 +1828,7 @@
             <w:noProof/>
             <w:webHidden/>
           </w:rPr>
-          <w:instrText xml:space="preserve"> PAGEREF _Toc128415370 \h </w:instrText>
+          <w:instrText xml:space="preserve"> PAGEREF _Toc134087856 \h </w:instrText>
         </w:r>
         <w:r>
           <w:rPr>
@@ -1938,26 +1874,15 @@
           <w:lang w:val="en-US"/>
         </w:rPr>
       </w:pPr>
-      <w:hyperlink w:anchor="_Toc128415371" w:history="1">
+      <w:hyperlink w:anchor="_Toc134087857" w:history="1">
         <w:r>
           <w:rPr>
             <w:rStyle w:val="Hyperlink"/>
-            <w:rFonts w:ascii="Times New Roman" w:hAnsi="Times New Roman" w:cs="Times New Roman"/>
-            <w:noProof/>
-            <w:snapToGrid w:val="0"/>
-            <w:w w:val="0"/>
-            <w:u w:color="000000"/>
-            <w:bdr w:val="none" w:sz="0" w:space="0" w:color="000000"/>
-            <w:shd w:val="clear" w:color="000000" w:fill="000000"/>
-            <w:lang w:val="x-none" w:eastAsia="x-none" w:bidi="x-none"/>
-            <w14:scene3d>
-              <w14:camera w14:prst="orthographicFront"/>
-              <w14:lightRig w14:rig="threePt" w14:dir="t">
-                <w14:rot w14:lat="0" w14:lon="0" w14:rev="0"/>
-              </w14:lightRig>
-            </w14:scene3d>
-          </w:rPr>
-          <w:t>i.</w:t>
+            <w:rFonts w:ascii="Symbol" w:hAnsi="Symbol"/>
+            <w:noProof/>
+            <w:lang w:val="fr-FR"/>
+          </w:rPr>
+          <w:t></w:t>
         </w:r>
         <w:r>
           <w:rPr>
@@ -1996,7 +1921,7 @@
             <w:noProof/>
             <w:webHidden/>
           </w:rPr>
-          <w:instrText xml:space="preserve"> PAGEREF _Toc128415371 \h </w:instrText>
+          <w:instrText xml:space="preserve"> PAGEREF _Toc134087857 \h </w:instrText>
         </w:r>
         <w:r>
           <w:rPr>
@@ -2042,26 +1967,15 @@
           <w:lang w:val="en-US"/>
         </w:rPr>
       </w:pPr>
-      <w:hyperlink w:anchor="_Toc128415372" w:history="1">
+      <w:hyperlink w:anchor="_Toc134087858" w:history="1">
         <w:r>
           <w:rPr>
             <w:rStyle w:val="Hyperlink"/>
-            <w:rFonts w:ascii="Times New Roman" w:hAnsi="Times New Roman" w:cs="Times New Roman"/>
-            <w:noProof/>
-            <w:snapToGrid w:val="0"/>
-            <w:w w:val="0"/>
-            <w:u w:color="000000"/>
-            <w:bdr w:val="none" w:sz="0" w:space="0" w:color="000000"/>
-            <w:shd w:val="clear" w:color="000000" w:fill="000000"/>
-            <w:lang w:val="x-none" w:eastAsia="x-none" w:bidi="x-none"/>
-            <w14:scene3d>
-              <w14:camera w14:prst="orthographicFront"/>
-              <w14:lightRig w14:rig="threePt" w14:dir="t">
-                <w14:rot w14:lat="0" w14:lon="0" w14:rev="0"/>
-              </w14:lightRig>
-            </w14:scene3d>
-          </w:rPr>
-          <w:t>ii.</w:t>
+            <w:rFonts w:ascii="Symbol" w:hAnsi="Symbol"/>
+            <w:noProof/>
+            <w:lang w:val="fr-FR"/>
+          </w:rPr>
+          <w:t></w:t>
         </w:r>
         <w:r>
           <w:rPr>
@@ -2100,7 +2014,7 @@
             <w:noProof/>
             <w:webHidden/>
           </w:rPr>
-          <w:instrText xml:space="preserve"> PAGEREF _Toc128415372 \h </w:instrText>
+          <w:instrText xml:space="preserve"> PAGEREF _Toc134087858 \h </w:instrText>
         </w:r>
         <w:r>
           <w:rPr>
@@ -2146,7 +2060,7 @@
           <w:lang w:val="en-US"/>
         </w:rPr>
       </w:pPr>
-      <w:hyperlink w:anchor="_Toc128415373" w:history="1">
+      <w:hyperlink w:anchor="_Toc134087859" w:history="1">
         <w:r>
           <w:rPr>
             <w:rStyle w:val="Hyperlink"/>
@@ -2190,7 +2104,7 @@
             <w:noProof/>
             <w:webHidden/>
           </w:rPr>
-          <w:instrText xml:space="preserve"> PAGEREF _Toc128415373 \h </w:instrText>
+          <w:instrText xml:space="preserve"> PAGEREF _Toc134087859 \h </w:instrText>
         </w:r>
         <w:r>
           <w:rPr>
@@ -2236,26 +2150,14 @@
           <w:lang w:val="en-US"/>
         </w:rPr>
       </w:pPr>
-      <w:hyperlink w:anchor="_Toc128415374" w:history="1">
+      <w:hyperlink w:anchor="_Toc134087860" w:history="1">
         <w:r>
           <w:rPr>
             <w:rStyle w:val="Hyperlink"/>
-            <w:rFonts w:ascii="Times New Roman" w:hAnsi="Times New Roman" w:cs="Times New Roman"/>
-            <w:noProof/>
-            <w:snapToGrid w:val="0"/>
-            <w:w w:val="0"/>
-            <w:u w:color="000000"/>
-            <w:bdr w:val="none" w:sz="0" w:space="0" w:color="000000"/>
-            <w:shd w:val="clear" w:color="000000" w:fill="000000"/>
-            <w:lang w:val="x-none" w:eastAsia="x-none" w:bidi="x-none"/>
-            <w14:scene3d>
-              <w14:camera w14:prst="orthographicFront"/>
-              <w14:lightRig w14:rig="threePt" w14:dir="t">
-                <w14:rot w14:lat="0" w14:lon="0" w14:rev="0"/>
-              </w14:lightRig>
-            </w14:scene3d>
-          </w:rPr>
-          <w:t>i.</w:t>
+            <w:rFonts w:ascii="Symbol" w:hAnsi="Symbol"/>
+            <w:noProof/>
+          </w:rPr>
+          <w:t></w:t>
         </w:r>
         <w:r>
           <w:rPr>
@@ -2293,7 +2195,7 @@
             <w:noProof/>
             <w:webHidden/>
           </w:rPr>
-          <w:instrText xml:space="preserve"> PAGEREF _Toc128415374 \h </w:instrText>
+          <w:instrText xml:space="preserve"> PAGEREF _Toc134087860 \h </w:instrText>
         </w:r>
         <w:r>
           <w:rPr>
@@ -2339,26 +2241,15 @@
           <w:lang w:val="en-US"/>
         </w:rPr>
       </w:pPr>
-      <w:hyperlink w:anchor="_Toc128415375" w:history="1">
+      <w:hyperlink w:anchor="_Toc134087861" w:history="1">
         <w:r>
           <w:rPr>
             <w:rStyle w:val="Hyperlink"/>
-            <w:rFonts w:ascii="Times New Roman" w:hAnsi="Times New Roman" w:cs="Times New Roman"/>
-            <w:noProof/>
-            <w:snapToGrid w:val="0"/>
-            <w:w w:val="0"/>
-            <w:u w:color="000000"/>
-            <w:bdr w:val="none" w:sz="0" w:space="0" w:color="000000"/>
-            <w:shd w:val="clear" w:color="000000" w:fill="000000"/>
-            <w:lang w:val="x-none" w:eastAsia="x-none" w:bidi="x-none"/>
-            <w14:scene3d>
-              <w14:camera w14:prst="orthographicFront"/>
-              <w14:lightRig w14:rig="threePt" w14:dir="t">
-                <w14:rot w14:lat="0" w14:lon="0" w14:rev="0"/>
-              </w14:lightRig>
-            </w14:scene3d>
-          </w:rPr>
-          <w:t>ii.</w:t>
+            <w:rFonts w:ascii="Symbol" w:hAnsi="Symbol"/>
+            <w:noProof/>
+            <w:lang w:val="fr-FR"/>
+          </w:rPr>
+          <w:t></w:t>
         </w:r>
         <w:r>
           <w:rPr>
@@ -2397,7 +2288,7 @@
             <w:noProof/>
             <w:webHidden/>
           </w:rPr>
-          <w:instrText xml:space="preserve"> PAGEREF _Toc128415375 \h </w:instrText>
+          <w:instrText xml:space="preserve"> PAGEREF _Toc134087861 \h </w:instrText>
         </w:r>
         <w:r>
           <w:rPr>
@@ -2443,7 +2334,7 @@
           <w:lang w:val="en-US"/>
         </w:rPr>
       </w:pPr>
-      <w:hyperlink w:anchor="_Toc128415376" w:history="1">
+      <w:hyperlink w:anchor="_Toc134087862" w:history="1">
         <w:r>
           <w:rPr>
             <w:rStyle w:val="Hyperlink"/>
@@ -2487,7 +2378,7 @@
             <w:noProof/>
             <w:webHidden/>
           </w:rPr>
-          <w:instrText xml:space="preserve"> PAGEREF _Toc128415376 \h </w:instrText>
+          <w:instrText xml:space="preserve"> PAGEREF _Toc134087862 \h </w:instrText>
         </w:r>
         <w:r>
           <w:rPr>
@@ -2537,7 +2428,7 @@
           <w:lang w:val="en-US"/>
         </w:rPr>
       </w:pPr>
-      <w:hyperlink w:anchor="_Toc128415377" w:history="1">
+      <w:hyperlink w:anchor="_Toc134087863" w:history="1">
         <w:r>
           <w:rPr>
             <w:rStyle w:val="Hyperlink"/>
@@ -2585,7 +2476,7 @@
             <w:noProof/>
             <w:webHidden/>
           </w:rPr>
-          <w:instrText xml:space="preserve"> PAGEREF _Toc128415377 \h </w:instrText>
+          <w:instrText xml:space="preserve"> PAGEREF _Toc134087863 \h </w:instrText>
         </w:r>
         <w:r>
           <w:rPr>
@@ -2647,16 +2538,17 @@
       <w:bookmarkStart w:id="1" w:name="_Toc127630569"/>
       <w:bookmarkStart w:id="2" w:name="_Toc127630653"/>
       <w:bookmarkStart w:id="3" w:name="_Toc127630692"/>
-      <w:bookmarkStart w:id="4" w:name="_Toc128415353"/>
-      <w:r>
-        <w:t>thanks</w:t>
-      </w:r>
-      <w:bookmarkEnd w:id="4"/>
       <w:r>
         <w:rPr>
           <w:lang w:val="fr-FR"/>
         </w:rPr>
-        <w:t xml:space="preserve">  </w:t>
+        <w:t>D</w:t>
+      </w:r>
+      <w:r>
+        <w:rPr>
+          <w:lang w:val="fr-FR"/>
+        </w:rPr>
+        <w:t>edication</w:t>
       </w:r>
     </w:p>
     <w:p>
@@ -2669,13 +2561,55 @@
           <w:lang w:val="en-US"/>
         </w:rPr>
       </w:pPr>
+      <w:proofErr w:type="gramStart"/>
       <w:r>
         <w:rPr>
           <w:sz w:val="32"/>
           <w:szCs w:val="32"/>
           <w:lang w:val="en-US"/>
         </w:rPr>
-        <w:t>I would like to sincerely thank you for your invaluable help throughout the preparation of our web application report. Your unwavering support, insightful advice, and expertise have been of great assistance to us.</w:t>
+        <w:t>we</w:t>
+      </w:r>
+      <w:proofErr w:type="gramEnd"/>
+      <w:r>
+        <w:rPr>
+          <w:sz w:val="32"/>
+          <w:szCs w:val="32"/>
+          <w:lang w:val="en-US"/>
+        </w:rPr>
+        <w:t xml:space="preserve"> would like to</w:t>
+      </w:r>
+      <w:r>
+        <w:rPr>
+          <w:sz w:val="32"/>
+          <w:szCs w:val="32"/>
+          <w:lang w:val="en-US"/>
+        </w:rPr>
+        <w:t xml:space="preserve"> sincerely thank you for your </w:t>
+      </w:r>
+      <w:r>
+        <w:rPr>
+          <w:sz w:val="32"/>
+          <w:szCs w:val="32"/>
+          <w:lang w:val="en-US"/>
+        </w:rPr>
+        <w:t xml:space="preserve">valuable help throughout the preparation of our web application report. Your </w:t>
+      </w:r>
+      <w:r>
+        <w:rPr>
+          <w:sz w:val="32"/>
+          <w:szCs w:val="32"/>
+          <w:lang w:val="en-US"/>
+        </w:rPr>
+        <w:t xml:space="preserve">support, insightful advice </w:t>
+      </w:r>
+      <w:r>
+        <w:rPr>
+          <w:sz w:val="32"/>
+          <w:szCs w:val="32"/>
+          <w:lang w:val="en-US"/>
+        </w:rPr>
+        <w:t>and expertise have been of great assistance to us.</w:t>
       </w:r>
     </w:p>
     <w:p>
@@ -2705,7 +2639,47 @@
           <w:szCs w:val="32"/>
           <w:lang w:val="en-US"/>
         </w:rPr>
-        <w:t>Your patience, availability, and ability to guide us with tact and kindness have been essential in enabling us to achieve our goals and produce quality work.</w:t>
+        <w:t xml:space="preserve">Your patience, availability </w:t>
+      </w:r>
+      <w:r>
+        <w:rPr>
+          <w:sz w:val="32"/>
+          <w:szCs w:val="32"/>
+          <w:lang w:val="en-US"/>
+        </w:rPr>
+        <w:t xml:space="preserve">and ability to guide us with tact and kindness have been essential in enabling us to </w:t>
+      </w:r>
+      <w:r>
+        <w:rPr>
+          <w:sz w:val="32"/>
+          <w:szCs w:val="32"/>
+          <w:lang w:val="en-US"/>
+        </w:rPr>
+        <w:t>work collaboratively</w:t>
+      </w:r>
+      <w:r>
+        <w:rPr>
+          <w:sz w:val="32"/>
+          <w:szCs w:val="32"/>
+          <w:lang w:val="en-US"/>
+        </w:rPr>
+        <w:t xml:space="preserve"> </w:t>
+      </w:r>
+      <w:r>
+        <w:rPr>
+          <w:sz w:val="32"/>
+          <w:szCs w:val="32"/>
+          <w:lang w:val="en-US"/>
+        </w:rPr>
+        <w:t>and ensure a quality-</w:t>
+      </w:r>
+      <w:r>
+        <w:rPr>
+          <w:sz w:val="32"/>
+          <w:szCs w:val="32"/>
+          <w:lang w:val="en-US"/>
+        </w:rPr>
+        <w:t>work.</w:t>
       </w:r>
     </w:p>
     <w:p>
@@ -2882,11 +2856,11 @@
       <w:pPr>
         <w:pStyle w:val="A1"/>
       </w:pPr>
-      <w:bookmarkStart w:id="5" w:name="_Toc128415354"/>
+      <w:bookmarkStart w:id="4" w:name="_Toc134087840"/>
       <w:r>
         <w:t>Introduction</w:t>
       </w:r>
-      <w:bookmarkEnd w:id="5"/>
+      <w:bookmarkEnd w:id="4"/>
     </w:p>
     <w:p>
       <w:pPr>
@@ -2929,26 +2903,9 @@
     </w:p>
     <w:p>
       <w:pPr>
-        <w:pStyle w:val="text"/>
-        <w:rPr>
-          <w:lang w:val="en-US"/>
-        </w:rPr>
-      </w:pPr>
-      <w:r>
-        <w:t>Thank you for joining us on this journey to support ecological projects in Africa, and we hope you enjoy using our platform</w:t>
-      </w:r>
-      <w:r>
-        <w:rPr>
-          <w:lang w:val="en-US"/>
-        </w:rPr>
-        <w:t>.</w:t>
-      </w:r>
-    </w:p>
-    <w:p>
-      <w:pPr>
         <w:pStyle w:val="A1"/>
       </w:pPr>
-      <w:bookmarkStart w:id="6" w:name="_Toc128415355"/>
+      <w:bookmarkStart w:id="5" w:name="_Toc134087841"/>
       <w:r>
         <w:t>Overall description</w:t>
       </w:r>
@@ -2956,57 +2913,57 @@
       <w:bookmarkEnd w:id="1"/>
       <w:bookmarkEnd w:id="2"/>
       <w:bookmarkEnd w:id="3"/>
+      <w:bookmarkEnd w:id="5"/>
+    </w:p>
+    <w:p>
+      <w:pPr>
+        <w:pStyle w:val="A2"/>
+      </w:pPr>
+      <w:bookmarkStart w:id="6" w:name="_Toc127630096"/>
+      <w:bookmarkStart w:id="7" w:name="_Toc127630570"/>
+      <w:bookmarkStart w:id="8" w:name="_Toc127630654"/>
+      <w:bookmarkStart w:id="9" w:name="_Toc127630693"/>
+      <w:bookmarkStart w:id="10" w:name="_Toc134087842"/>
+      <w:r>
+        <w:t>Project purpose</w:t>
+      </w:r>
       <w:bookmarkEnd w:id="6"/>
-    </w:p>
-    <w:p>
-      <w:pPr>
-        <w:pStyle w:val="A2"/>
-      </w:pPr>
-      <w:bookmarkStart w:id="7" w:name="_Toc127630096"/>
-      <w:bookmarkStart w:id="8" w:name="_Toc127630570"/>
-      <w:bookmarkStart w:id="9" w:name="_Toc127630654"/>
-      <w:bookmarkStart w:id="10" w:name="_Toc127630693"/>
-      <w:bookmarkStart w:id="11" w:name="_Toc128415356"/>
-      <w:r>
-        <w:t>Project purpose</w:t>
-      </w:r>
       <w:bookmarkEnd w:id="7"/>
       <w:bookmarkEnd w:id="8"/>
       <w:bookmarkEnd w:id="9"/>
       <w:bookmarkEnd w:id="10"/>
+    </w:p>
+    <w:p>
+      <w:pPr>
+        <w:pStyle w:val="text"/>
+      </w:pPr>
+      <w:r>
+        <w:t xml:space="preserve">To </w:t>
+      </w:r>
+      <w:r>
+        <w:t>create</w:t>
+      </w:r>
+      <w:r>
+        <w:t xml:space="preserve"> a crowdfunding Web Application that allows the unemployed and those with ideas to raise money for their projects to solve problems and advance the economy in Africa.</w:t>
+      </w:r>
+    </w:p>
+    <w:p>
+      <w:pPr>
+        <w:pStyle w:val="A2"/>
+      </w:pPr>
+      <w:bookmarkStart w:id="11" w:name="_Toc127630097"/>
+      <w:bookmarkStart w:id="12" w:name="_Toc127630571"/>
+      <w:bookmarkStart w:id="13" w:name="_Toc127630655"/>
+      <w:bookmarkStart w:id="14" w:name="_Toc127630694"/>
+      <w:bookmarkStart w:id="15" w:name="_Toc134087843"/>
+      <w:r>
+        <w:t>Project description</w:t>
+      </w:r>
       <w:bookmarkEnd w:id="11"/>
-    </w:p>
-    <w:p>
-      <w:pPr>
-        <w:pStyle w:val="text"/>
-      </w:pPr>
-      <w:r>
-        <w:t xml:space="preserve">To </w:t>
-      </w:r>
-      <w:r>
-        <w:t>create</w:t>
-      </w:r>
-      <w:r>
-        <w:t xml:space="preserve"> a crowdfunding Web Application that allows the unemployed and those with ideas to raise money for their projects to solve problems and advance the economy in Africa.</w:t>
-      </w:r>
-    </w:p>
-    <w:p>
-      <w:pPr>
-        <w:pStyle w:val="A2"/>
-      </w:pPr>
-      <w:bookmarkStart w:id="12" w:name="_Toc127630097"/>
-      <w:bookmarkStart w:id="13" w:name="_Toc127630571"/>
-      <w:bookmarkStart w:id="14" w:name="_Toc127630655"/>
-      <w:bookmarkStart w:id="15" w:name="_Toc127630694"/>
-      <w:bookmarkStart w:id="16" w:name="_Toc128415357"/>
-      <w:r>
-        <w:t>Project description</w:t>
-      </w:r>
       <w:bookmarkEnd w:id="12"/>
       <w:bookmarkEnd w:id="13"/>
       <w:bookmarkEnd w:id="14"/>
       <w:bookmarkEnd w:id="15"/>
-      <w:bookmarkEnd w:id="16"/>
     </w:p>
     <w:p>
       <w:pPr>
@@ -3022,7 +2979,16 @@
         <w:pStyle w:val="text"/>
       </w:pPr>
       <w:r>
-        <w:t>Additionally, our application offers a unique option for projects that require specific technical support: collaboration with fab labs. Users can choose to support a project with the help of a fab lab, which offers specialized tools and skills to help project owners bring their idea to life.</w:t>
+        <w:t xml:space="preserve">Our </w:t>
+      </w:r>
+      <w:r>
+        <w:t>application offers a unique option for projects that require specific technical support</w:t>
+      </w:r>
+      <w:r>
+        <w:t xml:space="preserve"> mainly </w:t>
+      </w:r>
+      <w:r>
+        <w:t>collaboration with fab labs. Users can choose to support a project with the help of a fab lab, which offers specialized tools and skills to help project owners bring their idea to life.</w:t>
       </w:r>
     </w:p>
     <w:p>
@@ -3037,30 +3003,30 @@
       <w:pPr>
         <w:pStyle w:val="A2"/>
       </w:pPr>
-      <w:bookmarkStart w:id="17" w:name="_Toc127630098"/>
-      <w:bookmarkStart w:id="18" w:name="_Toc127630572"/>
-      <w:bookmarkStart w:id="19" w:name="_Toc127630656"/>
-      <w:bookmarkStart w:id="20" w:name="_Toc127630695"/>
-      <w:bookmarkStart w:id="21" w:name="_Toc128415358"/>
+      <w:bookmarkStart w:id="16" w:name="_Toc127630098"/>
+      <w:bookmarkStart w:id="17" w:name="_Toc127630572"/>
+      <w:bookmarkStart w:id="18" w:name="_Toc127630656"/>
+      <w:bookmarkStart w:id="19" w:name="_Toc127630695"/>
+      <w:bookmarkStart w:id="20" w:name="_Toc134087844"/>
       <w:r>
         <w:lastRenderedPageBreak/>
         <w:t>Project scope</w:t>
       </w:r>
+      <w:bookmarkEnd w:id="16"/>
       <w:bookmarkEnd w:id="17"/>
       <w:bookmarkEnd w:id="18"/>
       <w:bookmarkEnd w:id="19"/>
       <w:bookmarkEnd w:id="20"/>
-      <w:bookmarkEnd w:id="21"/>
     </w:p>
     <w:p>
       <w:pPr>
         <w:pStyle w:val="A3"/>
       </w:pPr>
-      <w:bookmarkStart w:id="22" w:name="_Toc127630099"/>
-      <w:bookmarkStart w:id="23" w:name="_Toc127630573"/>
-      <w:bookmarkStart w:id="24" w:name="_Toc127630657"/>
-      <w:bookmarkStart w:id="25" w:name="_Toc127630696"/>
-      <w:bookmarkStart w:id="26" w:name="_Toc128415359"/>
+      <w:bookmarkStart w:id="21" w:name="_Toc127630099"/>
+      <w:bookmarkStart w:id="22" w:name="_Toc127630573"/>
+      <w:bookmarkStart w:id="23" w:name="_Toc127630657"/>
+      <w:bookmarkStart w:id="24" w:name="_Toc127630696"/>
+      <w:bookmarkStart w:id="25" w:name="_Toc134087845"/>
       <w:r>
         <w:rPr>
           <w:rStyle w:val="Heading8Char"/>
@@ -3072,11 +3038,11 @@
         </w:rPr>
         <w:t>Overview</w:t>
       </w:r>
+      <w:bookmarkEnd w:id="21"/>
       <w:bookmarkEnd w:id="22"/>
       <w:bookmarkEnd w:id="23"/>
       <w:bookmarkEnd w:id="24"/>
       <w:bookmarkEnd w:id="25"/>
-      <w:bookmarkEnd w:id="26"/>
       <w:r>
         <w:rPr>
           <w:rStyle w:val="Heading8Char"/>
@@ -3105,19 +3071,19 @@
       <w:r>
         <w:t xml:space="preserve"> </w:t>
       </w:r>
-      <w:bookmarkStart w:id="27" w:name="_Toc127630100"/>
-      <w:bookmarkStart w:id="28" w:name="_Toc127630574"/>
-      <w:bookmarkStart w:id="29" w:name="_Toc127630658"/>
-      <w:bookmarkStart w:id="30" w:name="_Toc127630697"/>
-      <w:bookmarkStart w:id="31" w:name="_Toc128415360"/>
+      <w:bookmarkStart w:id="26" w:name="_Toc127630100"/>
+      <w:bookmarkStart w:id="27" w:name="_Toc127630574"/>
+      <w:bookmarkStart w:id="28" w:name="_Toc127630658"/>
+      <w:bookmarkStart w:id="29" w:name="_Toc127630697"/>
+      <w:bookmarkStart w:id="30" w:name="_Toc134087846"/>
       <w:r>
         <w:t>Features</w:t>
       </w:r>
+      <w:bookmarkEnd w:id="26"/>
       <w:bookmarkEnd w:id="27"/>
       <w:bookmarkEnd w:id="28"/>
       <w:bookmarkEnd w:id="29"/>
       <w:bookmarkEnd w:id="30"/>
-      <w:bookmarkEnd w:id="31"/>
     </w:p>
     <w:p>
       <w:pPr>
@@ -3286,7 +3252,7 @@
       <w:pPr>
         <w:pStyle w:val="A3"/>
       </w:pPr>
-      <w:bookmarkStart w:id="32" w:name="_Toc128415361"/>
+      <w:bookmarkStart w:id="31" w:name="_Toc134087847"/>
       <w:r>
         <w:rPr>
           <w:rStyle w:val="A3Char"/>
@@ -3295,7 +3261,7 @@
         </w:rPr>
         <w:t>Deliverables</w:t>
       </w:r>
-      <w:bookmarkEnd w:id="32"/>
+      <w:bookmarkEnd w:id="31"/>
     </w:p>
     <w:p>
       <w:pPr>
@@ -3393,22 +3359,22 @@
           <w:rFonts w:ascii="Times New Roman" w:eastAsia="Times New Roman" w:hAnsi="Times New Roman" w:cs="Times New Roman"/>
         </w:rPr>
       </w:pPr>
-      <w:bookmarkStart w:id="33" w:name="_Toc127630101"/>
-      <w:bookmarkStart w:id="34" w:name="_Toc127630575"/>
-      <w:bookmarkStart w:id="35" w:name="_Toc127630659"/>
-      <w:bookmarkStart w:id="36" w:name="_Toc127630698"/>
-      <w:bookmarkStart w:id="37" w:name="_Toc128415362"/>
+      <w:bookmarkStart w:id="32" w:name="_Toc127630101"/>
+      <w:bookmarkStart w:id="33" w:name="_Toc127630575"/>
+      <w:bookmarkStart w:id="34" w:name="_Toc127630659"/>
+      <w:bookmarkStart w:id="35" w:name="_Toc127630698"/>
+      <w:bookmarkStart w:id="36" w:name="_Toc134087848"/>
       <w:r>
         <w:rPr>
           <w:rFonts w:ascii="Times New Roman" w:eastAsia="Times New Roman" w:hAnsi="Times New Roman" w:cs="Times New Roman"/>
         </w:rPr>
         <w:t>Assumptions / Constraints / Standards</w:t>
       </w:r>
+      <w:bookmarkEnd w:id="32"/>
       <w:bookmarkEnd w:id="33"/>
       <w:bookmarkEnd w:id="34"/>
       <w:bookmarkEnd w:id="35"/>
       <w:bookmarkEnd w:id="36"/>
-      <w:bookmarkEnd w:id="37"/>
     </w:p>
     <w:p>
       <w:pPr>
@@ -3440,16 +3406,94 @@
     <w:p>
       <w:pPr>
         <w:pStyle w:val="A3"/>
-        <w:numPr>
-          <w:ilvl w:val="0"/>
-          <w:numId w:val="18"/>
-        </w:numPr>
-      </w:pPr>
-      <w:bookmarkStart w:id="38" w:name="_Toc128415363"/>
+      </w:pPr>
+      <w:bookmarkStart w:id="37" w:name="_Toc134087849"/>
       <w:r>
         <w:lastRenderedPageBreak/>
         <w:t>Assumptions:</w:t>
       </w:r>
+      <w:bookmarkEnd w:id="37"/>
+    </w:p>
+    <w:p>
+      <w:pPr>
+        <w:pStyle w:val="text"/>
+        <w:rPr>
+          <w:rFonts w:eastAsia="Times New Roman"/>
+          <w:lang w:val="en-US"/>
+        </w:rPr>
+      </w:pPr>
+      <w:r>
+        <w:rPr>
+          <w:rStyle w:val="Heading9Char"/>
+        </w:rPr>
+        <w:t>The development team</w:t>
+      </w:r>
+      <w:r>
+        <w:rPr>
+          <w:rFonts w:eastAsia="Times New Roman"/>
+          <w:lang w:val="en-US"/>
+        </w:rPr>
+        <w:t xml:space="preserve"> will have access to necessary web development tools including frameworks and libraries, as well as any required third-party services.</w:t>
+      </w:r>
+    </w:p>
+    <w:p>
+      <w:pPr>
+        <w:pStyle w:val="text"/>
+        <w:rPr>
+          <w:rFonts w:eastAsia="Times New Roman"/>
+          <w:lang w:val="en-US"/>
+        </w:rPr>
+      </w:pPr>
+      <w:r>
+        <w:rPr>
+          <w:rStyle w:val="Heading9Char"/>
+        </w:rPr>
+        <w:t>All projects</w:t>
+      </w:r>
+      <w:r>
+        <w:rPr>
+          <w:rFonts w:eastAsia="Times New Roman"/>
+          <w:lang w:val="en-US"/>
+        </w:rPr>
+        <w:t xml:space="preserve"> submitted to the platform will be reviewed by a team of moderators to ensure they meet quality and suitability standards.</w:t>
+      </w:r>
+    </w:p>
+    <w:p>
+      <w:pPr>
+        <w:pStyle w:val="text"/>
+        <w:rPr>
+          <w:rFonts w:eastAsia="Times New Roman"/>
+          <w:lang w:val="en-US"/>
+        </w:rPr>
+      </w:pPr>
+      <w:r>
+        <w:rPr>
+          <w:rStyle w:val="Heading9Char"/>
+        </w:rPr>
+        <w:t>Any technical support</w:t>
+      </w:r>
+      <w:r>
+        <w:rPr>
+          <w:rFonts w:eastAsia="Times New Roman"/>
+          <w:lang w:val="en-US"/>
+        </w:rPr>
+        <w:t xml:space="preserve"> provided by fab labs will be subject to availability and capacity.</w:t>
+      </w:r>
+    </w:p>
+    <w:p>
+      <w:pPr>
+        <w:pStyle w:val="A3"/>
+        <w:rPr>
+          <w:lang w:val="en-US"/>
+        </w:rPr>
+      </w:pPr>
+      <w:bookmarkStart w:id="38" w:name="_Toc134087850"/>
+      <w:r>
+        <w:rPr>
+          <w:lang w:val="en-US"/>
+        </w:rPr>
+        <w:t>Constraints:</w:t>
+      </w:r>
       <w:bookmarkEnd w:id="38"/>
     </w:p>
     <w:p>
@@ -3464,14 +3508,23 @@
         <w:rPr>
           <w:rStyle w:val="Heading9Char"/>
         </w:rPr>
-        <w:t>The development team</w:t>
+        <w:t>The project</w:t>
+      </w:r>
+      <w:r>
+        <w:rPr>
+          <w:rStyle w:val="Heading9Char"/>
+        </w:rPr>
+        <w:t xml:space="preserve"> </w:t>
+      </w:r>
+      <w:r>
+        <w:t>must</w:t>
       </w:r>
       <w:r>
         <w:rPr>
           <w:rFonts w:eastAsia="Times New Roman"/>
           <w:lang w:val="en-US"/>
         </w:rPr>
-        <w:t xml:space="preserve"> will have access to necessary web development tools including frameworks and libraries, as well as any required third-party services.</w:t>
+        <w:t xml:space="preserve"> be completed within a specified timeframe and budget.</w:t>
       </w:r>
     </w:p>
     <w:p>
@@ -3486,14 +3539,14 @@
         <w:rPr>
           <w:rStyle w:val="Heading9Char"/>
         </w:rPr>
-        <w:t>All projects</w:t>
+        <w:t>The platform</w:t>
       </w:r>
       <w:r>
         <w:rPr>
           <w:rFonts w:eastAsia="Times New Roman"/>
           <w:lang w:val="en-US"/>
         </w:rPr>
-        <w:t xml:space="preserve"> submitted to the platform will be reviewed by a team of moderators to ensure they meet quality and suitability standards.</w:t>
+        <w:t xml:space="preserve"> must comply with relevant legal and regulatory requirements.</w:t>
       </w:r>
     </w:p>
     <w:p>
@@ -3508,14 +3561,36 @@
         <w:rPr>
           <w:rStyle w:val="Heading9Char"/>
         </w:rPr>
-        <w:t>Any technical support</w:t>
+        <w:t>The development</w:t>
       </w:r>
       <w:r>
         <w:rPr>
           <w:rFonts w:eastAsia="Times New Roman"/>
           <w:lang w:val="en-US"/>
         </w:rPr>
-        <w:t xml:space="preserve"> provided by fab labs will be subject to availability and capacity.</w:t>
+        <w:t xml:space="preserve"> team must ensure the security and confidentiality of user information and payment data.</w:t>
+      </w:r>
+    </w:p>
+    <w:p>
+      <w:pPr>
+        <w:pStyle w:val="text"/>
+        <w:rPr>
+          <w:rFonts w:eastAsia="Times New Roman"/>
+          <w:lang w:val="en-US"/>
+        </w:rPr>
+      </w:pPr>
+      <w:r>
+        <w:rPr>
+          <w:rStyle w:val="Heading9Char"/>
+        </w:rPr>
+        <w:t>The platform</w:t>
+      </w:r>
+      <w:r>
+        <w:rPr>
+          <w:rFonts w:eastAsia="Times New Roman"/>
+          <w:lang w:val="en-US"/>
+        </w:rPr>
+        <w:t xml:space="preserve"> must be scalable and capable of handling an increasing volume of users and projects.</w:t>
       </w:r>
     </w:p>
     <w:p>
@@ -3525,127 +3600,14 @@
           <w:lang w:val="en-US"/>
         </w:rPr>
       </w:pPr>
-      <w:bookmarkStart w:id="39" w:name="_Toc128415364"/>
-      <w:r>
-        <w:rPr>
-          <w:lang w:val="en-US"/>
-        </w:rPr>
-        <w:t>Constraints:</w:t>
+      <w:bookmarkStart w:id="39" w:name="_Toc134087851"/>
+      <w:r>
+        <w:rPr>
+          <w:lang w:val="en-US"/>
+        </w:rPr>
+        <w:t>Standards:</w:t>
       </w:r>
       <w:bookmarkEnd w:id="39"/>
-    </w:p>
-    <w:p>
-      <w:pPr>
-        <w:pStyle w:val="text"/>
-        <w:rPr>
-          <w:rFonts w:eastAsia="Times New Roman"/>
-          <w:lang w:val="en-US"/>
-        </w:rPr>
-      </w:pPr>
-      <w:r>
-        <w:rPr>
-          <w:rStyle w:val="Heading9Char"/>
-        </w:rPr>
-        <w:t>The project</w:t>
-      </w:r>
-      <w:r>
-        <w:rPr>
-          <w:rStyle w:val="Heading9Char"/>
-        </w:rPr>
-        <w:t xml:space="preserve"> </w:t>
-      </w:r>
-      <w:r>
-        <w:t>must</w:t>
-      </w:r>
-      <w:r>
-        <w:rPr>
-          <w:rFonts w:eastAsia="Times New Roman"/>
-          <w:lang w:val="en-US"/>
-        </w:rPr>
-        <w:t xml:space="preserve"> be completed within a specified timeframe and budget.</w:t>
-      </w:r>
-    </w:p>
-    <w:p>
-      <w:pPr>
-        <w:pStyle w:val="text"/>
-        <w:rPr>
-          <w:rFonts w:eastAsia="Times New Roman"/>
-          <w:lang w:val="en-US"/>
-        </w:rPr>
-      </w:pPr>
-      <w:r>
-        <w:rPr>
-          <w:rStyle w:val="Heading9Char"/>
-        </w:rPr>
-        <w:t>The platform</w:t>
-      </w:r>
-      <w:r>
-        <w:rPr>
-          <w:rFonts w:eastAsia="Times New Roman"/>
-          <w:lang w:val="en-US"/>
-        </w:rPr>
-        <w:t xml:space="preserve"> must comply with relevant legal and regulatory requirements.</w:t>
-      </w:r>
-    </w:p>
-    <w:p>
-      <w:pPr>
-        <w:pStyle w:val="text"/>
-        <w:rPr>
-          <w:rFonts w:eastAsia="Times New Roman"/>
-          <w:lang w:val="en-US"/>
-        </w:rPr>
-      </w:pPr>
-      <w:r>
-        <w:rPr>
-          <w:rStyle w:val="Heading9Char"/>
-        </w:rPr>
-        <w:t>The development</w:t>
-      </w:r>
-      <w:r>
-        <w:rPr>
-          <w:rFonts w:eastAsia="Times New Roman"/>
-          <w:lang w:val="en-US"/>
-        </w:rPr>
-        <w:t xml:space="preserve"> team must ensure the security and confidentiality of user information and payment data.</w:t>
-      </w:r>
-    </w:p>
-    <w:p>
-      <w:pPr>
-        <w:pStyle w:val="text"/>
-        <w:rPr>
-          <w:rFonts w:eastAsia="Times New Roman"/>
-          <w:lang w:val="en-US"/>
-        </w:rPr>
-      </w:pPr>
-      <w:r>
-        <w:rPr>
-          <w:rStyle w:val="Heading9Char"/>
-        </w:rPr>
-        <w:t>The platform</w:t>
-      </w:r>
-      <w:r>
-        <w:rPr>
-          <w:rFonts w:eastAsia="Times New Roman"/>
-          <w:lang w:val="en-US"/>
-        </w:rPr>
-        <w:t xml:space="preserve"> must be scalable and capable of handling an increasing volume of users and projects.</w:t>
-      </w:r>
-    </w:p>
-    <w:p>
-      <w:pPr>
-        <w:pStyle w:val="A3"/>
-        <w:rPr>
-          <w:lang w:val="en-US"/>
-        </w:rPr>
-      </w:pPr>
-      <w:bookmarkStart w:id="40" w:name="_Toc128415365"/>
-      <w:r>
-        <w:rPr>
-          <w:lang w:val="en-US"/>
-        </w:rPr>
-        <w:t>Standards:</w:t>
-      </w:r>
-      <w:bookmarkEnd w:id="40"/>
     </w:p>
     <w:p>
       <w:pPr>
@@ -3755,11 +3717,11 @@
       <w:pPr>
         <w:pStyle w:val="A1"/>
       </w:pPr>
-      <w:bookmarkStart w:id="41" w:name="_Toc128415366"/>
+      <w:bookmarkStart w:id="40" w:name="_Toc134087852"/>
       <w:r>
         <w:t>state of the art</w:t>
       </w:r>
-      <w:bookmarkEnd w:id="41"/>
+      <w:bookmarkEnd w:id="40"/>
     </w:p>
     <w:p>
       <w:pPr>
@@ -3925,12 +3887,12 @@
       <w:pPr>
         <w:pStyle w:val="A1"/>
       </w:pPr>
-      <w:bookmarkStart w:id="42" w:name="_Toc128415367"/>
+      <w:bookmarkStart w:id="41" w:name="_Toc134087853"/>
       <w:r>
         <w:lastRenderedPageBreak/>
         <w:t>Business features specification (V)</w:t>
       </w:r>
-      <w:bookmarkEnd w:id="42"/>
+      <w:bookmarkEnd w:id="41"/>
       <w:r>
         <w:t xml:space="preserve"> </w:t>
       </w:r>
@@ -9520,24 +9482,24 @@
       <w:pPr>
         <w:pStyle w:val="A1"/>
       </w:pPr>
-      <w:bookmarkStart w:id="43" w:name="_Toc128415368"/>
+      <w:bookmarkStart w:id="42" w:name="_Toc134087854"/>
       <w:r>
         <w:t>Technical specification</w:t>
       </w:r>
+      <w:bookmarkEnd w:id="42"/>
+    </w:p>
+    <w:p>
+      <w:pPr>
+        <w:pStyle w:val="A2"/>
+      </w:pPr>
+      <w:bookmarkStart w:id="43" w:name="_Toc134087855"/>
+      <w:r>
+        <w:t>Technical architecture</w:t>
+      </w:r>
+      <w:r>
+        <w:t xml:space="preserve"> :</w:t>
+      </w:r>
       <w:bookmarkEnd w:id="43"/>
-    </w:p>
-    <w:p>
-      <w:pPr>
-        <w:pStyle w:val="A2"/>
-      </w:pPr>
-      <w:bookmarkStart w:id="44" w:name="_Toc128415369"/>
-      <w:r>
-        <w:t>Technical architecture</w:t>
-      </w:r>
-      <w:r>
-        <w:t xml:space="preserve"> :</w:t>
-      </w:r>
-      <w:bookmarkEnd w:id="44"/>
       <w:r>
         <w:t xml:space="preserve"> </w:t>
       </w:r>
@@ -9581,7 +9543,7 @@
             <v:path o:extrusionok="f" gradientshapeok="t" o:connecttype="rect"/>
             <o:lock v:ext="edit" aspectratio="t"/>
           </v:shapetype>
-          <v:shape id="_x0000_i1040" type="#_x0000_t75" style="width:467.4pt;height:231pt">
+          <v:shape id="_x0000_i1025" type="#_x0000_t75" style="width:467.7pt;height:231.15pt">
             <v:imagedata r:id="rId9" o:title="Three-tier-architecture-c-N-tier-architecture-N-tier-architecture-is-a-multi-tier"/>
           </v:shape>
         </w:pict>
@@ -9654,39 +9616,33 @@
       <w:r>
         <w:t xml:space="preserve"> </w:t>
       </w:r>
-      <w:bookmarkStart w:id="45" w:name="_Toc128415370"/>
+      <w:bookmarkStart w:id="44" w:name="_Toc134087856"/>
       <w:r>
         <w:t>Languages and frameworks</w:t>
       </w:r>
+      <w:bookmarkEnd w:id="44"/>
+    </w:p>
+    <w:p>
+      <w:pPr>
+        <w:pStyle w:val="A3"/>
+        <w:rPr>
+          <w:lang w:val="fr-FR"/>
+        </w:rPr>
+      </w:pPr>
+      <w:bookmarkStart w:id="45" w:name="_Toc134087857"/>
+      <w:r>
+        <w:rPr>
+          <w:lang w:val="fr-FR"/>
+        </w:rPr>
+        <w:t>Express</w:t>
+      </w:r>
       <w:bookmarkEnd w:id="45"/>
-    </w:p>
-    <w:p>
-      <w:pPr>
-        <w:pStyle w:val="A3"/>
-        <w:numPr>
-          <w:ilvl w:val="0"/>
-          <w:numId w:val="26"/>
-        </w:numPr>
+      <w:r>
         <w:rPr>
           <w:lang w:val="fr-FR"/>
         </w:rPr>
-      </w:pPr>
-      <w:bookmarkStart w:id="46" w:name="_Toc128415371"/>
-      <w:r>
-        <w:rPr>
-          <w:lang w:val="fr-FR"/>
-        </w:rPr>
-        <w:t>Express</w:t>
-      </w:r>
-      <w:bookmarkEnd w:id="46"/>
-      <w:r>
-        <w:rPr>
-          <w:lang w:val="fr-FR"/>
-        </w:rPr>
         <w:t> </w:t>
       </w:r>
-      <w:bookmarkStart w:id="47" w:name="_GoBack"/>
-      <w:bookmarkEnd w:id="47"/>
     </w:p>
     <w:p>
       <w:pPr>
@@ -10060,7 +10016,7 @@
           <w:lang w:val="fr-FR"/>
         </w:rPr>
       </w:pPr>
-      <w:bookmarkStart w:id="48" w:name="_Toc128415372"/>
+      <w:bookmarkStart w:id="46" w:name="_Toc134087858"/>
       <w:proofErr w:type="spellStart"/>
       <w:r>
         <w:rPr>
@@ -10068,7 +10024,7 @@
         </w:rPr>
         <w:t>React</w:t>
       </w:r>
-      <w:bookmarkEnd w:id="48"/>
+      <w:bookmarkEnd w:id="46"/>
       <w:proofErr w:type="spellEnd"/>
       <w:r>
         <w:rPr>
@@ -10325,28 +10281,24 @@
       <w:pPr>
         <w:pStyle w:val="A2"/>
       </w:pPr>
-      <w:bookmarkStart w:id="49" w:name="_Toc128415373"/>
+      <w:bookmarkStart w:id="47" w:name="_Toc134087859"/>
       <w:r>
         <w:rPr>
           <w:rStyle w:val="s1ppyq"/>
         </w:rPr>
         <w:t>Software tools</w:t>
       </w:r>
-      <w:bookmarkEnd w:id="49"/>
+      <w:bookmarkEnd w:id="47"/>
     </w:p>
     <w:p>
       <w:pPr>
         <w:pStyle w:val="A3"/>
-        <w:numPr>
-          <w:ilvl w:val="0"/>
-          <w:numId w:val="27"/>
-        </w:numPr>
-      </w:pPr>
-      <w:bookmarkStart w:id="50" w:name="_Toc128415374"/>
+      </w:pPr>
+      <w:bookmarkStart w:id="48" w:name="_Toc134087860"/>
       <w:r>
         <w:t>Visual Studio Code</w:t>
       </w:r>
-      <w:bookmarkEnd w:id="50"/>
+      <w:bookmarkEnd w:id="48"/>
       <w:r>
         <w:tab/>
       </w:r>
@@ -10400,7 +10352,7 @@
           <w:lang w:val="fr-FR"/>
         </w:rPr>
       </w:pPr>
-      <w:bookmarkStart w:id="51" w:name="_Toc128415375"/>
+      <w:bookmarkStart w:id="49" w:name="_Toc134087861"/>
       <w:r>
         <w:rPr>
           <w:lang w:val="fr-FR"/>
@@ -10414,7 +10366,7 @@
         </w:rPr>
         <w:t>GitHub</w:t>
       </w:r>
-      <w:bookmarkEnd w:id="51"/>
+      <w:bookmarkEnd w:id="49"/>
     </w:p>
     <w:p>
       <w:pPr>
@@ -10464,11 +10416,11 @@
       <w:pPr>
         <w:pStyle w:val="A2"/>
       </w:pPr>
-      <w:bookmarkStart w:id="52" w:name="_Toc128415376"/>
+      <w:bookmarkStart w:id="50" w:name="_Toc134087862"/>
       <w:r>
         <w:t>Material tools</w:t>
       </w:r>
-      <w:bookmarkEnd w:id="52"/>
+      <w:bookmarkEnd w:id="50"/>
     </w:p>
     <w:p>
       <w:pPr>
@@ -10613,11 +10565,11 @@
       <w:pPr>
         <w:pStyle w:val="A1"/>
       </w:pPr>
-      <w:bookmarkStart w:id="53" w:name="_Toc128415377"/>
+      <w:bookmarkStart w:id="51" w:name="_Toc134087863"/>
       <w:r>
         <w:t>Other requirements</w:t>
       </w:r>
-      <w:bookmarkEnd w:id="53"/>
+      <w:bookmarkEnd w:id="51"/>
     </w:p>
     <w:p>
       <w:pPr>
@@ -11400,6 +11352,8 @@
           <w:szCs w:val="24"/>
         </w:rPr>
       </w:pPr>
+      <w:bookmarkStart w:id="52" w:name="_GoBack"/>
+      <w:bookmarkEnd w:id="52"/>
     </w:p>
     <w:sectPr>
       <w:footerReference w:type="default" r:id="rId11"/>
@@ -11472,7 +11426,7 @@
           <w:rPr>
             <w:noProof/>
           </w:rPr>
-          <w:t>12</w:t>
+          <w:t>9</w:t>
         </w:r>
         <w:r>
           <w:rPr>
@@ -11525,7 +11479,6 @@
     <w:lvl w:ilvl="0" w:tplc="AF304D76">
       <w:start w:val="1"/>
       <w:numFmt w:val="lowerRoman"/>
-      <w:pStyle w:val="A3"/>
       <w:lvlText w:val="%1."/>
       <w:lvlJc w:val="right"/>
       <w:pPr>
@@ -11802,7 +11755,7 @@
   <w:abstractNum w:abstractNumId="2" w15:restartNumberingAfterBreak="0">
     <w:nsid w:val="08E5698E"/>
     <w:multiLevelType w:val="multilevel"/>
-    <w:tmpl w:val="7E0E63D0"/>
+    <w:tmpl w:val="9F947D02"/>
     <w:lvl w:ilvl="0">
       <w:start w:val="1"/>
       <w:numFmt w:val="decimal"/>
@@ -12820,6 +12773,119 @@
     </w:lvl>
   </w:abstractNum>
   <w:abstractNum w:abstractNumId="11" w15:restartNumberingAfterBreak="0">
+    <w:nsid w:val="34A258E6"/>
+    <w:multiLevelType w:val="hybridMultilevel"/>
+    <w:tmpl w:val="6D326FA6"/>
+    <w:lvl w:ilvl="0" w:tplc="4FA6FC46">
+      <w:start w:val="1"/>
+      <w:numFmt w:val="bullet"/>
+      <w:lvlText w:val=""/>
+      <w:lvlJc w:val="left"/>
+      <w:pPr>
+        <w:ind w:left="5760" w:hanging="360"/>
+      </w:pPr>
+      <w:rPr>
+        <w:rFonts w:ascii="Symbol" w:hAnsi="Symbol" w:hint="default"/>
+      </w:rPr>
+    </w:lvl>
+    <w:lvl w:ilvl="1" w:tplc="B30C5452">
+      <w:start w:val="1"/>
+      <w:numFmt w:val="bullet"/>
+      <w:lvlText w:val="o"/>
+      <w:lvlJc w:val="left"/>
+      <w:pPr>
+        <w:ind w:left="3960" w:hanging="360"/>
+      </w:pPr>
+      <w:rPr>
+        <w:rFonts w:ascii="Courier New" w:hAnsi="Courier New" w:cs="Courier New" w:hint="default"/>
+      </w:rPr>
+    </w:lvl>
+    <w:lvl w:ilvl="2" w:tplc="04090005" w:tentative="1">
+      <w:start w:val="1"/>
+      <w:numFmt w:val="bullet"/>
+      <w:lvlText w:val=""/>
+      <w:lvlJc w:val="left"/>
+      <w:pPr>
+        <w:ind w:left="4680" w:hanging="360"/>
+      </w:pPr>
+      <w:rPr>
+        <w:rFonts w:ascii="Wingdings" w:hAnsi="Wingdings" w:hint="default"/>
+      </w:rPr>
+    </w:lvl>
+    <w:lvl w:ilvl="3" w:tplc="04090001" w:tentative="1">
+      <w:start w:val="1"/>
+      <w:numFmt w:val="bullet"/>
+      <w:lvlText w:val=""/>
+      <w:lvlJc w:val="left"/>
+      <w:pPr>
+        <w:ind w:left="5400" w:hanging="360"/>
+      </w:pPr>
+      <w:rPr>
+        <w:rFonts w:ascii="Symbol" w:hAnsi="Symbol" w:hint="default"/>
+      </w:rPr>
+    </w:lvl>
+    <w:lvl w:ilvl="4" w:tplc="04090003" w:tentative="1">
+      <w:start w:val="1"/>
+      <w:numFmt w:val="bullet"/>
+      <w:lvlText w:val="o"/>
+      <w:lvlJc w:val="left"/>
+      <w:pPr>
+        <w:ind w:left="6120" w:hanging="360"/>
+      </w:pPr>
+      <w:rPr>
+        <w:rFonts w:ascii="Courier New" w:hAnsi="Courier New" w:cs="Courier New" w:hint="default"/>
+      </w:rPr>
+    </w:lvl>
+    <w:lvl w:ilvl="5" w:tplc="04090005" w:tentative="1">
+      <w:start w:val="1"/>
+      <w:numFmt w:val="bullet"/>
+      <w:lvlText w:val=""/>
+      <w:lvlJc w:val="left"/>
+      <w:pPr>
+        <w:ind w:left="6840" w:hanging="360"/>
+      </w:pPr>
+      <w:rPr>
+        <w:rFonts w:ascii="Wingdings" w:hAnsi="Wingdings" w:hint="default"/>
+      </w:rPr>
+    </w:lvl>
+    <w:lvl w:ilvl="6" w:tplc="04090001" w:tentative="1">
+      <w:start w:val="1"/>
+      <w:numFmt w:val="bullet"/>
+      <w:lvlText w:val=""/>
+      <w:lvlJc w:val="left"/>
+      <w:pPr>
+        <w:ind w:left="7560" w:hanging="360"/>
+      </w:pPr>
+      <w:rPr>
+        <w:rFonts w:ascii="Symbol" w:hAnsi="Symbol" w:hint="default"/>
+      </w:rPr>
+    </w:lvl>
+    <w:lvl w:ilvl="7" w:tplc="04090003" w:tentative="1">
+      <w:start w:val="1"/>
+      <w:numFmt w:val="bullet"/>
+      <w:lvlText w:val="o"/>
+      <w:lvlJc w:val="left"/>
+      <w:pPr>
+        <w:ind w:left="8280" w:hanging="360"/>
+      </w:pPr>
+      <w:rPr>
+        <w:rFonts w:ascii="Courier New" w:hAnsi="Courier New" w:cs="Courier New" w:hint="default"/>
+      </w:rPr>
+    </w:lvl>
+    <w:lvl w:ilvl="8" w:tplc="04090005" w:tentative="1">
+      <w:start w:val="1"/>
+      <w:numFmt w:val="bullet"/>
+      <w:lvlText w:val=""/>
+      <w:lvlJc w:val="left"/>
+      <w:pPr>
+        <w:ind w:left="9000" w:hanging="360"/>
+      </w:pPr>
+      <w:rPr>
+        <w:rFonts w:ascii="Wingdings" w:hAnsi="Wingdings" w:hint="default"/>
+      </w:rPr>
+    </w:lvl>
+  </w:abstractNum>
+  <w:abstractNum w:abstractNumId="12" w15:restartNumberingAfterBreak="0">
     <w:nsid w:val="34F275C1"/>
     <w:multiLevelType w:val="multilevel"/>
     <w:tmpl w:val="9E165DAE"/>
@@ -12932,7 +12998,7 @@
       </w:pPr>
     </w:lvl>
   </w:abstractNum>
-  <w:abstractNum w:abstractNumId="12" w15:restartNumberingAfterBreak="0">
+  <w:abstractNum w:abstractNumId="13" w15:restartNumberingAfterBreak="0">
     <w:nsid w:val="36965EDB"/>
     <w:multiLevelType w:val="hybridMultilevel"/>
     <w:tmpl w:val="6622B7DA"/>
@@ -13045,7 +13111,120 @@
       </w:rPr>
     </w:lvl>
   </w:abstractNum>
-  <w:abstractNum w:abstractNumId="13" w15:restartNumberingAfterBreak="0">
+  <w:abstractNum w:abstractNumId="14" w15:restartNumberingAfterBreak="0">
+    <w:nsid w:val="394E193B"/>
+    <w:multiLevelType w:val="hybridMultilevel"/>
+    <w:tmpl w:val="59AA2B08"/>
+    <w:lvl w:ilvl="0" w:tplc="4FA6FC46">
+      <w:start w:val="1"/>
+      <w:numFmt w:val="bullet"/>
+      <w:lvlText w:val=""/>
+      <w:lvlJc w:val="left"/>
+      <w:pPr>
+        <w:ind w:left="3240" w:hanging="360"/>
+      </w:pPr>
+      <w:rPr>
+        <w:rFonts w:ascii="Symbol" w:hAnsi="Symbol" w:hint="default"/>
+      </w:rPr>
+    </w:lvl>
+    <w:lvl w:ilvl="1" w:tplc="04090003" w:tentative="1">
+      <w:start w:val="1"/>
+      <w:numFmt w:val="bullet"/>
+      <w:lvlText w:val="o"/>
+      <w:lvlJc w:val="left"/>
+      <w:pPr>
+        <w:ind w:left="3960" w:hanging="360"/>
+      </w:pPr>
+      <w:rPr>
+        <w:rFonts w:ascii="Courier New" w:hAnsi="Courier New" w:cs="Courier New" w:hint="default"/>
+      </w:rPr>
+    </w:lvl>
+    <w:lvl w:ilvl="2" w:tplc="04090005" w:tentative="1">
+      <w:start w:val="1"/>
+      <w:numFmt w:val="bullet"/>
+      <w:lvlText w:val=""/>
+      <w:lvlJc w:val="left"/>
+      <w:pPr>
+        <w:ind w:left="4680" w:hanging="360"/>
+      </w:pPr>
+      <w:rPr>
+        <w:rFonts w:ascii="Wingdings" w:hAnsi="Wingdings" w:hint="default"/>
+      </w:rPr>
+    </w:lvl>
+    <w:lvl w:ilvl="3" w:tplc="04090001" w:tentative="1">
+      <w:start w:val="1"/>
+      <w:numFmt w:val="bullet"/>
+      <w:lvlText w:val=""/>
+      <w:lvlJc w:val="left"/>
+      <w:pPr>
+        <w:ind w:left="5400" w:hanging="360"/>
+      </w:pPr>
+      <w:rPr>
+        <w:rFonts w:ascii="Symbol" w:hAnsi="Symbol" w:hint="default"/>
+      </w:rPr>
+    </w:lvl>
+    <w:lvl w:ilvl="4" w:tplc="04090003" w:tentative="1">
+      <w:start w:val="1"/>
+      <w:numFmt w:val="bullet"/>
+      <w:lvlText w:val="o"/>
+      <w:lvlJc w:val="left"/>
+      <w:pPr>
+        <w:ind w:left="6120" w:hanging="360"/>
+      </w:pPr>
+      <w:rPr>
+        <w:rFonts w:ascii="Courier New" w:hAnsi="Courier New" w:cs="Courier New" w:hint="default"/>
+      </w:rPr>
+    </w:lvl>
+    <w:lvl w:ilvl="5" w:tplc="04090005" w:tentative="1">
+      <w:start w:val="1"/>
+      <w:numFmt w:val="bullet"/>
+      <w:lvlText w:val=""/>
+      <w:lvlJc w:val="left"/>
+      <w:pPr>
+        <w:ind w:left="6840" w:hanging="360"/>
+      </w:pPr>
+      <w:rPr>
+        <w:rFonts w:ascii="Wingdings" w:hAnsi="Wingdings" w:hint="default"/>
+      </w:rPr>
+    </w:lvl>
+    <w:lvl w:ilvl="6" w:tplc="04090001" w:tentative="1">
+      <w:start w:val="1"/>
+      <w:numFmt w:val="bullet"/>
+      <w:lvlText w:val=""/>
+      <w:lvlJc w:val="left"/>
+      <w:pPr>
+        <w:ind w:left="7560" w:hanging="360"/>
+      </w:pPr>
+      <w:rPr>
+        <w:rFonts w:ascii="Symbol" w:hAnsi="Symbol" w:hint="default"/>
+      </w:rPr>
+    </w:lvl>
+    <w:lvl w:ilvl="7" w:tplc="04090003" w:tentative="1">
+      <w:start w:val="1"/>
+      <w:numFmt w:val="bullet"/>
+      <w:lvlText w:val="o"/>
+      <w:lvlJc w:val="left"/>
+      <w:pPr>
+        <w:ind w:left="8280" w:hanging="360"/>
+      </w:pPr>
+      <w:rPr>
+        <w:rFonts w:ascii="Courier New" w:hAnsi="Courier New" w:cs="Courier New" w:hint="default"/>
+      </w:rPr>
+    </w:lvl>
+    <w:lvl w:ilvl="8" w:tplc="04090005" w:tentative="1">
+      <w:start w:val="1"/>
+      <w:numFmt w:val="bullet"/>
+      <w:lvlText w:val=""/>
+      <w:lvlJc w:val="left"/>
+      <w:pPr>
+        <w:ind w:left="9000" w:hanging="360"/>
+      </w:pPr>
+      <w:rPr>
+        <w:rFonts w:ascii="Wingdings" w:hAnsi="Wingdings" w:hint="default"/>
+      </w:rPr>
+    </w:lvl>
+  </w:abstractNum>
+  <w:abstractNum w:abstractNumId="15" w15:restartNumberingAfterBreak="0">
     <w:nsid w:val="465C6EE6"/>
     <w:multiLevelType w:val="multilevel"/>
     <w:tmpl w:val="8F4CDFD4"/>
@@ -13158,7 +13337,7 @@
       </w:pPr>
     </w:lvl>
   </w:abstractNum>
-  <w:abstractNum w:abstractNumId="14" w15:restartNumberingAfterBreak="0">
+  <w:abstractNum w:abstractNumId="16" w15:restartNumberingAfterBreak="0">
     <w:nsid w:val="479C6C7B"/>
     <w:multiLevelType w:val="hybridMultilevel"/>
     <w:tmpl w:val="1352A706"/>
@@ -13244,7 +13423,7 @@
       </w:pPr>
     </w:lvl>
   </w:abstractNum>
-  <w:abstractNum w:abstractNumId="15" w15:restartNumberingAfterBreak="0">
+  <w:abstractNum w:abstractNumId="17" w15:restartNumberingAfterBreak="0">
     <w:nsid w:val="513F2006"/>
     <w:multiLevelType w:val="multilevel"/>
     <w:tmpl w:val="87347F9E"/>
@@ -13357,7 +13536,7 @@
       </w:pPr>
     </w:lvl>
   </w:abstractNum>
-  <w:abstractNum w:abstractNumId="16" w15:restartNumberingAfterBreak="0">
+  <w:abstractNum w:abstractNumId="18" w15:restartNumberingAfterBreak="0">
     <w:nsid w:val="51BB35DA"/>
     <w:multiLevelType w:val="hybridMultilevel"/>
     <w:tmpl w:val="6248F7D2"/>
@@ -13470,7 +13649,7 @@
       </w:rPr>
     </w:lvl>
   </w:abstractNum>
-  <w:abstractNum w:abstractNumId="17" w15:restartNumberingAfterBreak="0">
+  <w:abstractNum w:abstractNumId="19" w15:restartNumberingAfterBreak="0">
     <w:nsid w:val="5FB84EF7"/>
     <w:multiLevelType w:val="multilevel"/>
     <w:tmpl w:val="21EE0486"/>
@@ -13583,7 +13762,120 @@
       </w:pPr>
     </w:lvl>
   </w:abstractNum>
-  <w:abstractNum w:abstractNumId="18" w15:restartNumberingAfterBreak="0">
+  <w:abstractNum w:abstractNumId="20" w15:restartNumberingAfterBreak="0">
+    <w:nsid w:val="609A4D59"/>
+    <w:multiLevelType w:val="hybridMultilevel"/>
+    <w:tmpl w:val="808611F0"/>
+    <w:lvl w:ilvl="0" w:tplc="4FA6FC46">
+      <w:start w:val="1"/>
+      <w:numFmt w:val="bullet"/>
+      <w:lvlText w:val=""/>
+      <w:lvlJc w:val="left"/>
+      <w:pPr>
+        <w:ind w:left="5400" w:hanging="360"/>
+      </w:pPr>
+      <w:rPr>
+        <w:rFonts w:ascii="Symbol" w:hAnsi="Symbol" w:hint="default"/>
+      </w:rPr>
+    </w:lvl>
+    <w:lvl w:ilvl="1" w:tplc="7B108ED2">
+      <w:start w:val="1"/>
+      <w:numFmt w:val="bullet"/>
+      <w:lvlText w:val="o"/>
+      <w:lvlJc w:val="left"/>
+      <w:pPr>
+        <w:ind w:left="3600" w:hanging="360"/>
+      </w:pPr>
+      <w:rPr>
+        <w:rFonts w:ascii="Courier New" w:hAnsi="Courier New" w:cs="Courier New" w:hint="default"/>
+      </w:rPr>
+    </w:lvl>
+    <w:lvl w:ilvl="2" w:tplc="04090005" w:tentative="1">
+      <w:start w:val="1"/>
+      <w:numFmt w:val="bullet"/>
+      <w:lvlText w:val=""/>
+      <w:lvlJc w:val="left"/>
+      <w:pPr>
+        <w:ind w:left="4320" w:hanging="360"/>
+      </w:pPr>
+      <w:rPr>
+        <w:rFonts w:ascii="Wingdings" w:hAnsi="Wingdings" w:hint="default"/>
+      </w:rPr>
+    </w:lvl>
+    <w:lvl w:ilvl="3" w:tplc="04090001" w:tentative="1">
+      <w:start w:val="1"/>
+      <w:numFmt w:val="bullet"/>
+      <w:lvlText w:val=""/>
+      <w:lvlJc w:val="left"/>
+      <w:pPr>
+        <w:ind w:left="5040" w:hanging="360"/>
+      </w:pPr>
+      <w:rPr>
+        <w:rFonts w:ascii="Symbol" w:hAnsi="Symbol" w:hint="default"/>
+      </w:rPr>
+    </w:lvl>
+    <w:lvl w:ilvl="4" w:tplc="04090003" w:tentative="1">
+      <w:start w:val="1"/>
+      <w:numFmt w:val="bullet"/>
+      <w:lvlText w:val="o"/>
+      <w:lvlJc w:val="left"/>
+      <w:pPr>
+        <w:ind w:left="5760" w:hanging="360"/>
+      </w:pPr>
+      <w:rPr>
+        <w:rFonts w:ascii="Courier New" w:hAnsi="Courier New" w:cs="Courier New" w:hint="default"/>
+      </w:rPr>
+    </w:lvl>
+    <w:lvl w:ilvl="5" w:tplc="04090005" w:tentative="1">
+      <w:start w:val="1"/>
+      <w:numFmt w:val="bullet"/>
+      <w:lvlText w:val=""/>
+      <w:lvlJc w:val="left"/>
+      <w:pPr>
+        <w:ind w:left="6480" w:hanging="360"/>
+      </w:pPr>
+      <w:rPr>
+        <w:rFonts w:ascii="Wingdings" w:hAnsi="Wingdings" w:hint="default"/>
+      </w:rPr>
+    </w:lvl>
+    <w:lvl w:ilvl="6" w:tplc="04090001" w:tentative="1">
+      <w:start w:val="1"/>
+      <w:numFmt w:val="bullet"/>
+      <w:lvlText w:val=""/>
+      <w:lvlJc w:val="left"/>
+      <w:pPr>
+        <w:ind w:left="7200" w:hanging="360"/>
+      </w:pPr>
+      <w:rPr>
+        <w:rFonts w:ascii="Symbol" w:hAnsi="Symbol" w:hint="default"/>
+      </w:rPr>
+    </w:lvl>
+    <w:lvl w:ilvl="7" w:tplc="04090003" w:tentative="1">
+      <w:start w:val="1"/>
+      <w:numFmt w:val="bullet"/>
+      <w:lvlText w:val="o"/>
+      <w:lvlJc w:val="left"/>
+      <w:pPr>
+        <w:ind w:left="7920" w:hanging="360"/>
+      </w:pPr>
+      <w:rPr>
+        <w:rFonts w:ascii="Courier New" w:hAnsi="Courier New" w:cs="Courier New" w:hint="default"/>
+      </w:rPr>
+    </w:lvl>
+    <w:lvl w:ilvl="8" w:tplc="04090005" w:tentative="1">
+      <w:start w:val="1"/>
+      <w:numFmt w:val="bullet"/>
+      <w:lvlText w:val=""/>
+      <w:lvlJc w:val="left"/>
+      <w:pPr>
+        <w:ind w:left="8640" w:hanging="360"/>
+      </w:pPr>
+      <w:rPr>
+        <w:rFonts w:ascii="Wingdings" w:hAnsi="Wingdings" w:hint="default"/>
+      </w:rPr>
+    </w:lvl>
+  </w:abstractNum>
+  <w:abstractNum w:abstractNumId="21" w15:restartNumberingAfterBreak="0">
     <w:nsid w:val="69314893"/>
     <w:multiLevelType w:val="multilevel"/>
     <w:tmpl w:val="DFAA368A"/>
@@ -13696,7 +13988,7 @@
       </w:pPr>
     </w:lvl>
   </w:abstractNum>
-  <w:abstractNum w:abstractNumId="19" w15:restartNumberingAfterBreak="0">
+  <w:abstractNum w:abstractNumId="22" w15:restartNumberingAfterBreak="0">
     <w:nsid w:val="6CFF4357"/>
     <w:multiLevelType w:val="multilevel"/>
     <w:tmpl w:val="5F9E9DD0"/>
@@ -13809,7 +14101,7 @@
       </w:pPr>
     </w:lvl>
   </w:abstractNum>
-  <w:abstractNum w:abstractNumId="20" w15:restartNumberingAfterBreak="0">
+  <w:abstractNum w:abstractNumId="23" w15:restartNumberingAfterBreak="0">
     <w:nsid w:val="6D661DFF"/>
     <w:multiLevelType w:val="hybridMultilevel"/>
     <w:tmpl w:val="E504466E"/>
@@ -13922,7 +14214,7 @@
       </w:rPr>
     </w:lvl>
   </w:abstractNum>
-  <w:abstractNum w:abstractNumId="21" w15:restartNumberingAfterBreak="0">
+  <w:abstractNum w:abstractNumId="24" w15:restartNumberingAfterBreak="0">
     <w:nsid w:val="797A12E3"/>
     <w:multiLevelType w:val="multilevel"/>
     <w:tmpl w:val="7BF4AF16"/>
@@ -14035,7 +14327,121 @@
       </w:pPr>
     </w:lvl>
   </w:abstractNum>
-  <w:abstractNum w:abstractNumId="22" w15:restartNumberingAfterBreak="0">
+  <w:abstractNum w:abstractNumId="25" w15:restartNumberingAfterBreak="0">
+    <w:nsid w:val="7A072824"/>
+    <w:multiLevelType w:val="hybridMultilevel"/>
+    <w:tmpl w:val="C6E2477E"/>
+    <w:lvl w:ilvl="0" w:tplc="FE385EA8">
+      <w:start w:val="1"/>
+      <w:numFmt w:val="bullet"/>
+      <w:pStyle w:val="A3"/>
+      <w:lvlText w:val=""/>
+      <w:lvlJc w:val="left"/>
+      <w:pPr>
+        <w:ind w:left="720" w:hanging="360"/>
+      </w:pPr>
+      <w:rPr>
+        <w:rFonts w:ascii="Symbol" w:hAnsi="Symbol" w:hint="default"/>
+      </w:rPr>
+    </w:lvl>
+    <w:lvl w:ilvl="1" w:tplc="04090003" w:tentative="1">
+      <w:start w:val="1"/>
+      <w:numFmt w:val="bullet"/>
+      <w:lvlText w:val="o"/>
+      <w:lvlJc w:val="left"/>
+      <w:pPr>
+        <w:ind w:left="1440" w:hanging="360"/>
+      </w:pPr>
+      <w:rPr>
+        <w:rFonts w:ascii="Courier New" w:hAnsi="Courier New" w:cs="Courier New" w:hint="default"/>
+      </w:rPr>
+    </w:lvl>
+    <w:lvl w:ilvl="2" w:tplc="04090005" w:tentative="1">
+      <w:start w:val="1"/>
+      <w:numFmt w:val="bullet"/>
+      <w:lvlText w:val=""/>
+      <w:lvlJc w:val="left"/>
+      <w:pPr>
+        <w:ind w:left="2160" w:hanging="360"/>
+      </w:pPr>
+      <w:rPr>
+        <w:rFonts w:ascii="Wingdings" w:hAnsi="Wingdings" w:hint="default"/>
+      </w:rPr>
+    </w:lvl>
+    <w:lvl w:ilvl="3" w:tplc="04090001" w:tentative="1">
+      <w:start w:val="1"/>
+      <w:numFmt w:val="bullet"/>
+      <w:lvlText w:val=""/>
+      <w:lvlJc w:val="left"/>
+      <w:pPr>
+        <w:ind w:left="2880" w:hanging="360"/>
+      </w:pPr>
+      <w:rPr>
+        <w:rFonts w:ascii="Symbol" w:hAnsi="Symbol" w:hint="default"/>
+      </w:rPr>
+    </w:lvl>
+    <w:lvl w:ilvl="4" w:tplc="04090003" w:tentative="1">
+      <w:start w:val="1"/>
+      <w:numFmt w:val="bullet"/>
+      <w:lvlText w:val="o"/>
+      <w:lvlJc w:val="left"/>
+      <w:pPr>
+        <w:ind w:left="3600" w:hanging="360"/>
+      </w:pPr>
+      <w:rPr>
+        <w:rFonts w:ascii="Courier New" w:hAnsi="Courier New" w:cs="Courier New" w:hint="default"/>
+      </w:rPr>
+    </w:lvl>
+    <w:lvl w:ilvl="5" w:tplc="04090005" w:tentative="1">
+      <w:start w:val="1"/>
+      <w:numFmt w:val="bullet"/>
+      <w:lvlText w:val=""/>
+      <w:lvlJc w:val="left"/>
+      <w:pPr>
+        <w:ind w:left="4320" w:hanging="360"/>
+      </w:pPr>
+      <w:rPr>
+        <w:rFonts w:ascii="Wingdings" w:hAnsi="Wingdings" w:hint="default"/>
+      </w:rPr>
+    </w:lvl>
+    <w:lvl w:ilvl="6" w:tplc="04090001" w:tentative="1">
+      <w:start w:val="1"/>
+      <w:numFmt w:val="bullet"/>
+      <w:lvlText w:val=""/>
+      <w:lvlJc w:val="left"/>
+      <w:pPr>
+        <w:ind w:left="5040" w:hanging="360"/>
+      </w:pPr>
+      <w:rPr>
+        <w:rFonts w:ascii="Symbol" w:hAnsi="Symbol" w:hint="default"/>
+      </w:rPr>
+    </w:lvl>
+    <w:lvl w:ilvl="7" w:tplc="04090003" w:tentative="1">
+      <w:start w:val="1"/>
+      <w:numFmt w:val="bullet"/>
+      <w:lvlText w:val="o"/>
+      <w:lvlJc w:val="left"/>
+      <w:pPr>
+        <w:ind w:left="5760" w:hanging="360"/>
+      </w:pPr>
+      <w:rPr>
+        <w:rFonts w:ascii="Courier New" w:hAnsi="Courier New" w:cs="Courier New" w:hint="default"/>
+      </w:rPr>
+    </w:lvl>
+    <w:lvl w:ilvl="8" w:tplc="04090005" w:tentative="1">
+      <w:start w:val="1"/>
+      <w:numFmt w:val="bullet"/>
+      <w:lvlText w:val=""/>
+      <w:lvlJc w:val="left"/>
+      <w:pPr>
+        <w:ind w:left="6480" w:hanging="360"/>
+      </w:pPr>
+      <w:rPr>
+        <w:rFonts w:ascii="Wingdings" w:hAnsi="Wingdings" w:hint="default"/>
+      </w:rPr>
+    </w:lvl>
+  </w:abstractNum>
+  <w:abstractNum w:abstractNumId="26" w15:restartNumberingAfterBreak="0">
     <w:nsid w:val="7B037D8D"/>
     <w:multiLevelType w:val="hybridMultilevel"/>
     <w:tmpl w:val="B9A47F58"/>
@@ -14148,7 +14554,7 @@
       </w:rPr>
     </w:lvl>
   </w:abstractNum>
-  <w:abstractNum w:abstractNumId="23" w15:restartNumberingAfterBreak="0">
+  <w:abstractNum w:abstractNumId="27" w15:restartNumberingAfterBreak="0">
     <w:nsid w:val="7F041E29"/>
     <w:multiLevelType w:val="hybridMultilevel"/>
     <w:tmpl w:val="78F258B6"/>
@@ -14271,37 +14677,37 @@
     <w:abstractNumId w:val="4"/>
   </w:num>
   <w:num w:numId="4">
-    <w:abstractNumId w:val="18"/>
+    <w:abstractNumId w:val="21"/>
   </w:num>
   <w:num w:numId="5">
     <w:abstractNumId w:val="1"/>
   </w:num>
   <w:num w:numId="6">
+    <w:abstractNumId w:val="22"/>
+  </w:num>
+  <w:num w:numId="7">
     <w:abstractNumId w:val="19"/>
   </w:num>
-  <w:num w:numId="7">
-    <w:abstractNumId w:val="17"/>
-  </w:num>
   <w:num w:numId="8">
-    <w:abstractNumId w:val="21"/>
+    <w:abstractNumId w:val="24"/>
   </w:num>
   <w:num w:numId="9">
-    <w:abstractNumId w:val="13"/>
+    <w:abstractNumId w:val="15"/>
   </w:num>
   <w:num w:numId="10">
-    <w:abstractNumId w:val="11"/>
+    <w:abstractNumId w:val="12"/>
   </w:num>
   <w:num w:numId="11">
-    <w:abstractNumId w:val="14"/>
+    <w:abstractNumId w:val="16"/>
   </w:num>
   <w:num w:numId="12">
     <w:abstractNumId w:val="0"/>
   </w:num>
   <w:num w:numId="13">
-    <w:abstractNumId w:val="12"/>
+    <w:abstractNumId w:val="13"/>
   </w:num>
   <w:num w:numId="14">
-    <w:abstractNumId w:val="23"/>
+    <w:abstractNumId w:val="27"/>
   </w:num>
   <w:num w:numId="15">
     <w:abstractNumId w:val="10"/>
@@ -14310,7 +14716,7 @@
     <w:abstractNumId w:val="5"/>
   </w:num>
   <w:num w:numId="17">
-    <w:abstractNumId w:val="15"/>
+    <w:abstractNumId w:val="17"/>
   </w:num>
   <w:num w:numId="18">
     <w:abstractNumId w:val="0"/>
@@ -14319,13 +14725,13 @@
     </w:lvlOverride>
   </w:num>
   <w:num w:numId="19">
-    <w:abstractNumId w:val="16"/>
+    <w:abstractNumId w:val="18"/>
   </w:num>
   <w:num w:numId="20">
-    <w:abstractNumId w:val="22"/>
+    <w:abstractNumId w:val="26"/>
   </w:num>
   <w:num w:numId="21">
-    <w:abstractNumId w:val="20"/>
+    <w:abstractNumId w:val="23"/>
   </w:num>
   <w:num w:numId="22">
     <w:abstractNumId w:val="9"/>
@@ -14350,6 +14756,18 @@
     <w:lvlOverride w:ilvl="0">
       <w:startOverride w:val="1"/>
     </w:lvlOverride>
+  </w:num>
+  <w:num w:numId="28">
+    <w:abstractNumId w:val="14"/>
+  </w:num>
+  <w:num w:numId="29">
+    <w:abstractNumId w:val="11"/>
+  </w:num>
+  <w:num w:numId="30">
+    <w:abstractNumId w:val="20"/>
+  </w:num>
+  <w:num w:numId="31">
+    <w:abstractNumId w:val="25"/>
   </w:num>
 </w:numbering>
 </file>
@@ -15388,13 +15806,13 @@
     <w:name w:val="A3"/>
     <w:basedOn w:val="Heading2"/>
     <w:link w:val="A3Char"/>
+    <w:autoRedefine/>
     <w:qFormat/>
-    <w:rsid w:val="00FC0F93"/>
+    <w:rsid w:val="0071674E"/>
     <w:pPr>
       <w:numPr>
-        <w:numId w:val="12"/>
+        <w:numId w:val="31"/>
       </w:numPr>
-      <w:ind w:left="2520"/>
     </w:pPr>
     <w:rPr>
       <w:b/>
@@ -15422,7 +15840,7 @@
     <w:name w:val="A3 Char"/>
     <w:basedOn w:val="Heading7Char"/>
     <w:link w:val="A3"/>
-    <w:rsid w:val="00FC0F93"/>
+    <w:rsid w:val="0071674E"/>
     <w:rPr>
       <w:rFonts w:asciiTheme="majorHAnsi" w:eastAsiaTheme="majorEastAsia" w:hAnsiTheme="majorHAnsi" w:cstheme="majorBidi"/>
       <w:b/>
@@ -15892,7 +16310,7 @@
 </file>
 
 <file path=customXml/itemProps1.xml><?xml version="1.0" encoding="utf-8"?>
-<ds:datastoreItem xmlns:ds="http://schemas.openxmlformats.org/officeDocument/2006/customXml" ds:itemID="{961636FC-7777-489F-B9D8-1869F52A0CE4}">
+<ds:datastoreItem xmlns:ds="http://schemas.openxmlformats.org/officeDocument/2006/customXml" ds:itemID="{AE2CB509-9668-4867-AAE5-4DD5A4296E69}">
   <ds:schemaRefs>
     <ds:schemaRef ds:uri="http://schemas.openxmlformats.org/officeDocument/2006/bibliography"/>
   </ds:schemaRefs>

</xml_diff>